<commit_message>
A lot of checking conditions using filter
and updated internals.doc
</commit_message>
<xml_diff>
--- a/writeup/internals.docx
+++ b/writeup/internals.docx
@@ -56,7 +56,27 @@
           <w:sz w:val="22"/>
           <w:szCs w:val="22"/>
         </w:rPr>
-        <w:t>python libraries. We used pytz, a python library which simplifies time</w:t>
+        <w:t xml:space="preserve">python libraries. We used </w:t>
+      </w:r>
+      <w:proofErr w:type="spellStart"/>
+      <w:r>
+        <w:rPr>
+          <w:rFonts w:asciiTheme="minorHAnsi" w:hAnsiTheme="minorHAnsi" w:cs="Arial"/>
+          <w:color w:val="000000"/>
+          <w:sz w:val="22"/>
+          <w:szCs w:val="22"/>
+        </w:rPr>
+        <w:t>pytz</w:t>
+      </w:r>
+      <w:proofErr w:type="spellEnd"/>
+      <w:r>
+        <w:rPr>
+          <w:rFonts w:asciiTheme="minorHAnsi" w:hAnsiTheme="minorHAnsi" w:cs="Arial"/>
+          <w:color w:val="000000"/>
+          <w:sz w:val="22"/>
+          <w:szCs w:val="22"/>
+        </w:rPr>
+        <w:t>, a python library which simplifies time</w:t>
       </w:r>
       <w:r>
         <w:rPr>
@@ -92,7 +112,27 @@
           <w:sz w:val="22"/>
           <w:szCs w:val="22"/>
         </w:rPr>
-        <w:t xml:space="preserve"> Pytz can be found by using the provided pip installation tool, and the google API can be found on Google’s website for download.</w:t>
+        <w:t xml:space="preserve"> </w:t>
+      </w:r>
+      <w:proofErr w:type="spellStart"/>
+      <w:r>
+        <w:rPr>
+          <w:rFonts w:asciiTheme="minorHAnsi" w:hAnsiTheme="minorHAnsi" w:cs="Arial"/>
+          <w:color w:val="000000"/>
+          <w:sz w:val="22"/>
+          <w:szCs w:val="22"/>
+        </w:rPr>
+        <w:t>Pytz</w:t>
+      </w:r>
+      <w:proofErr w:type="spellEnd"/>
+      <w:r>
+        <w:rPr>
+          <w:rFonts w:asciiTheme="minorHAnsi" w:hAnsiTheme="minorHAnsi" w:cs="Arial"/>
+          <w:color w:val="000000"/>
+          <w:sz w:val="22"/>
+          <w:szCs w:val="22"/>
+        </w:rPr>
+        <w:t xml:space="preserve"> can be found by using the provided pip installation tool, and the google API can be found on Google’s website for download.</w:t>
       </w:r>
     </w:p>
     <w:p>
@@ -168,7 +208,27 @@
           <w:sz w:val="22"/>
           <w:szCs w:val="22"/>
         </w:rPr>
-        <w:t xml:space="preserve"> typing “python manage.py runserver”</w:t>
+        <w:t xml:space="preserve"> typing “python manage.py </w:t>
+      </w:r>
+      <w:proofErr w:type="spellStart"/>
+      <w:r>
+        <w:rPr>
+          <w:rFonts w:asciiTheme="minorHAnsi" w:hAnsiTheme="minorHAnsi" w:cs="Arial"/>
+          <w:color w:val="000000"/>
+          <w:sz w:val="22"/>
+          <w:szCs w:val="22"/>
+        </w:rPr>
+        <w:t>runserver</w:t>
+      </w:r>
+      <w:proofErr w:type="spellEnd"/>
+      <w:r>
+        <w:rPr>
+          <w:rFonts w:asciiTheme="minorHAnsi" w:hAnsiTheme="minorHAnsi" w:cs="Arial"/>
+          <w:color w:val="000000"/>
+          <w:sz w:val="22"/>
+          <w:szCs w:val="22"/>
+        </w:rPr>
+        <w:t>”</w:t>
       </w:r>
       <w:r>
         <w:rPr>
@@ -186,25 +246,85 @@
           <w:sz w:val="22"/>
           <w:szCs w:val="22"/>
         </w:rPr>
-        <w:t>. This would create a local version of the application, which could be accessed through localhost:8000. Then</w:t>
-      </w:r>
-      <w:r>
-        <w:rPr>
-          <w:rFonts w:asciiTheme="minorHAnsi" w:hAnsiTheme="minorHAnsi" w:cs="Arial"/>
-          <w:color w:val="000000"/>
-          <w:sz w:val="22"/>
-          <w:szCs w:val="22"/>
-        </w:rPr>
-        <w:t xml:space="preserve"> we all used Github to facilitate code sharing and collaboration. Additionally</w:t>
-      </w:r>
-      <w:r>
-        <w:rPr>
-          <w:rFonts w:asciiTheme="minorHAnsi" w:hAnsiTheme="minorHAnsi" w:cs="Arial"/>
-          <w:color w:val="000000"/>
-          <w:sz w:val="22"/>
-          <w:szCs w:val="22"/>
-        </w:rPr>
-        <w:t xml:space="preserve">, Github provided version control and allowed us </w:t>
+        <w:t>. This would create a local version of the application, which could be accessed through localhost</w:t>
+      </w:r>
+      <w:proofErr w:type="gramStart"/>
+      <w:r>
+        <w:rPr>
+          <w:rFonts w:asciiTheme="minorHAnsi" w:hAnsiTheme="minorHAnsi" w:cs="Arial"/>
+          <w:color w:val="000000"/>
+          <w:sz w:val="22"/>
+          <w:szCs w:val="22"/>
+        </w:rPr>
+        <w:t>:8000</w:t>
+      </w:r>
+      <w:proofErr w:type="gramEnd"/>
+      <w:r>
+        <w:rPr>
+          <w:rFonts w:asciiTheme="minorHAnsi" w:hAnsiTheme="minorHAnsi" w:cs="Arial"/>
+          <w:color w:val="000000"/>
+          <w:sz w:val="22"/>
+          <w:szCs w:val="22"/>
+        </w:rPr>
+        <w:t>. Then</w:t>
+      </w:r>
+      <w:r>
+        <w:rPr>
+          <w:rFonts w:asciiTheme="minorHAnsi" w:hAnsiTheme="minorHAnsi" w:cs="Arial"/>
+          <w:color w:val="000000"/>
+          <w:sz w:val="22"/>
+          <w:szCs w:val="22"/>
+        </w:rPr>
+        <w:t xml:space="preserve"> we all used </w:t>
+      </w:r>
+      <w:proofErr w:type="spellStart"/>
+      <w:r>
+        <w:rPr>
+          <w:rFonts w:asciiTheme="minorHAnsi" w:hAnsiTheme="minorHAnsi" w:cs="Arial"/>
+          <w:color w:val="000000"/>
+          <w:sz w:val="22"/>
+          <w:szCs w:val="22"/>
+        </w:rPr>
+        <w:t>Github</w:t>
+      </w:r>
+      <w:proofErr w:type="spellEnd"/>
+      <w:r>
+        <w:rPr>
+          <w:rFonts w:asciiTheme="minorHAnsi" w:hAnsiTheme="minorHAnsi" w:cs="Arial"/>
+          <w:color w:val="000000"/>
+          <w:sz w:val="22"/>
+          <w:szCs w:val="22"/>
+        </w:rPr>
+        <w:t xml:space="preserve"> to facilitate code sharing and collaboration. Additionally</w:t>
+      </w:r>
+      <w:r>
+        <w:rPr>
+          <w:rFonts w:asciiTheme="minorHAnsi" w:hAnsiTheme="minorHAnsi" w:cs="Arial"/>
+          <w:color w:val="000000"/>
+          <w:sz w:val="22"/>
+          <w:szCs w:val="22"/>
+        </w:rPr>
+        <w:t xml:space="preserve">, </w:t>
+      </w:r>
+      <w:proofErr w:type="spellStart"/>
+      <w:r>
+        <w:rPr>
+          <w:rFonts w:asciiTheme="minorHAnsi" w:hAnsiTheme="minorHAnsi" w:cs="Arial"/>
+          <w:color w:val="000000"/>
+          <w:sz w:val="22"/>
+          <w:szCs w:val="22"/>
+        </w:rPr>
+        <w:t>Github</w:t>
+      </w:r>
+      <w:proofErr w:type="spellEnd"/>
+      <w:r>
+        <w:rPr>
+          <w:rFonts w:asciiTheme="minorHAnsi" w:hAnsiTheme="minorHAnsi" w:cs="Arial"/>
+          <w:color w:val="000000"/>
+          <w:sz w:val="22"/>
+          <w:szCs w:val="22"/>
+        </w:rPr>
+        <w:t xml:space="preserve"> provided version control and allowed us </w:t>
       </w:r>
       <w:r>
         <w:rPr>
@@ -244,16 +364,96 @@
           <w:szCs w:val="22"/>
         </w:rPr>
         <w:tab/>
-        <w:t>Localhost was helpful in testing our changes by ourselves, but it would not be sufficient when deploying to the public for alpha and beta testing, and eventual release to the public. So, we rented a server from the company Linode. We chose Linode because they were at HackPrinceton and offered $50 credit for renting their servers, or roughly half a year of service.</w:t>
-      </w:r>
-      <w:r>
-        <w:rPr>
-          <w:rFonts w:asciiTheme="minorHAnsi" w:hAnsiTheme="minorHAnsi" w:cs="Arial"/>
-          <w:color w:val="000000"/>
-          <w:sz w:val="22"/>
-          <w:szCs w:val="22"/>
-        </w:rPr>
-        <w:t xml:space="preserve"> Then, we registered for a .tk domain address because they were free</w:t>
+        <w:t xml:space="preserve">Localhost was helpful in testing our changes by ourselves, but it would not be sufficient when deploying to the public for alpha and beta testing, and eventual release to the public. So, we rented a server from the company </w:t>
+      </w:r>
+      <w:proofErr w:type="spellStart"/>
+      <w:r>
+        <w:rPr>
+          <w:rFonts w:asciiTheme="minorHAnsi" w:hAnsiTheme="minorHAnsi" w:cs="Arial"/>
+          <w:color w:val="000000"/>
+          <w:sz w:val="22"/>
+          <w:szCs w:val="22"/>
+        </w:rPr>
+        <w:t>Linode</w:t>
+      </w:r>
+      <w:proofErr w:type="spellEnd"/>
+      <w:r>
+        <w:rPr>
+          <w:rFonts w:asciiTheme="minorHAnsi" w:hAnsiTheme="minorHAnsi" w:cs="Arial"/>
+          <w:color w:val="000000"/>
+          <w:sz w:val="22"/>
+          <w:szCs w:val="22"/>
+        </w:rPr>
+        <w:t xml:space="preserve">. We chose </w:t>
+      </w:r>
+      <w:proofErr w:type="spellStart"/>
+      <w:r>
+        <w:rPr>
+          <w:rFonts w:asciiTheme="minorHAnsi" w:hAnsiTheme="minorHAnsi" w:cs="Arial"/>
+          <w:color w:val="000000"/>
+          <w:sz w:val="22"/>
+          <w:szCs w:val="22"/>
+        </w:rPr>
+        <w:t>Linode</w:t>
+      </w:r>
+      <w:proofErr w:type="spellEnd"/>
+      <w:r>
+        <w:rPr>
+          <w:rFonts w:asciiTheme="minorHAnsi" w:hAnsiTheme="minorHAnsi" w:cs="Arial"/>
+          <w:color w:val="000000"/>
+          <w:sz w:val="22"/>
+          <w:szCs w:val="22"/>
+        </w:rPr>
+        <w:t xml:space="preserve"> because they were at </w:t>
+      </w:r>
+      <w:proofErr w:type="spellStart"/>
+      <w:r>
+        <w:rPr>
+          <w:rFonts w:asciiTheme="minorHAnsi" w:hAnsiTheme="minorHAnsi" w:cs="Arial"/>
+          <w:color w:val="000000"/>
+          <w:sz w:val="22"/>
+          <w:szCs w:val="22"/>
+        </w:rPr>
+        <w:t>HackPrinceton</w:t>
+      </w:r>
+      <w:proofErr w:type="spellEnd"/>
+      <w:r>
+        <w:rPr>
+          <w:rFonts w:asciiTheme="minorHAnsi" w:hAnsiTheme="minorHAnsi" w:cs="Arial"/>
+          <w:color w:val="000000"/>
+          <w:sz w:val="22"/>
+          <w:szCs w:val="22"/>
+        </w:rPr>
+        <w:t xml:space="preserve"> and offered $50 credit for renting their servers, or roughly half a year of service.</w:t>
+      </w:r>
+      <w:r>
+        <w:rPr>
+          <w:rFonts w:asciiTheme="minorHAnsi" w:hAnsiTheme="minorHAnsi" w:cs="Arial"/>
+          <w:color w:val="000000"/>
+          <w:sz w:val="22"/>
+          <w:szCs w:val="22"/>
+        </w:rPr>
+        <w:t xml:space="preserve"> Then, we registered for a .</w:t>
+      </w:r>
+      <w:proofErr w:type="spellStart"/>
+      <w:r>
+        <w:rPr>
+          <w:rFonts w:asciiTheme="minorHAnsi" w:hAnsiTheme="minorHAnsi" w:cs="Arial"/>
+          <w:color w:val="000000"/>
+          <w:sz w:val="22"/>
+          <w:szCs w:val="22"/>
+        </w:rPr>
+        <w:t>tk</w:t>
+      </w:r>
+      <w:proofErr w:type="spellEnd"/>
+      <w:r>
+        <w:rPr>
+          <w:rFonts w:asciiTheme="minorHAnsi" w:hAnsiTheme="minorHAnsi" w:cs="Arial"/>
+          <w:color w:val="000000"/>
+          <w:sz w:val="22"/>
+          <w:szCs w:val="22"/>
+        </w:rPr>
+        <w:t xml:space="preserve"> domain address because they were free</w:t>
       </w:r>
       <w:r>
         <w:rPr>
@@ -307,7 +507,47 @@
           <w:sz w:val="22"/>
           <w:szCs w:val="22"/>
         </w:rPr>
-        <w:t xml:space="preserve"> Finally, we ssh-ed into the server, cloned our Github repository on the server</w:t>
+        <w:t xml:space="preserve"> Finally, we </w:t>
+      </w:r>
+      <w:proofErr w:type="spellStart"/>
+      <w:r>
+        <w:rPr>
+          <w:rFonts w:asciiTheme="minorHAnsi" w:hAnsiTheme="minorHAnsi" w:cs="Arial"/>
+          <w:color w:val="000000"/>
+          <w:sz w:val="22"/>
+          <w:szCs w:val="22"/>
+        </w:rPr>
+        <w:t>ssh-ed</w:t>
+      </w:r>
+      <w:proofErr w:type="spellEnd"/>
+      <w:r>
+        <w:rPr>
+          <w:rFonts w:asciiTheme="minorHAnsi" w:hAnsiTheme="minorHAnsi" w:cs="Arial"/>
+          <w:color w:val="000000"/>
+          <w:sz w:val="22"/>
+          <w:szCs w:val="22"/>
+        </w:rPr>
+        <w:t xml:space="preserve"> into the server, cloned our </w:t>
+      </w:r>
+      <w:proofErr w:type="spellStart"/>
+      <w:r>
+        <w:rPr>
+          <w:rFonts w:asciiTheme="minorHAnsi" w:hAnsiTheme="minorHAnsi" w:cs="Arial"/>
+          <w:color w:val="000000"/>
+          <w:sz w:val="22"/>
+          <w:szCs w:val="22"/>
+        </w:rPr>
+        <w:t>Github</w:t>
+      </w:r>
+      <w:proofErr w:type="spellEnd"/>
+      <w:r>
+        <w:rPr>
+          <w:rFonts w:asciiTheme="minorHAnsi" w:hAnsiTheme="minorHAnsi" w:cs="Arial"/>
+          <w:color w:val="000000"/>
+          <w:sz w:val="22"/>
+          <w:szCs w:val="22"/>
+        </w:rPr>
+        <w:t xml:space="preserve"> repository on the server</w:t>
       </w:r>
       <w:r>
         <w:rPr>
@@ -325,7 +565,27 @@
           <w:sz w:val="22"/>
           <w:szCs w:val="22"/>
         </w:rPr>
-        <w:t>through Apache and mod_wsgi. T</w:t>
+        <w:t xml:space="preserve">through Apache and </w:t>
+      </w:r>
+      <w:proofErr w:type="spellStart"/>
+      <w:r>
+        <w:rPr>
+          <w:rFonts w:asciiTheme="minorHAnsi" w:hAnsiTheme="minorHAnsi" w:cs="Arial"/>
+          <w:color w:val="000000"/>
+          <w:sz w:val="22"/>
+          <w:szCs w:val="22"/>
+        </w:rPr>
+        <w:t>mod_wsgi</w:t>
+      </w:r>
+      <w:proofErr w:type="spellEnd"/>
+      <w:r>
+        <w:rPr>
+          <w:rFonts w:asciiTheme="minorHAnsi" w:hAnsiTheme="minorHAnsi" w:cs="Arial"/>
+          <w:color w:val="000000"/>
+          <w:sz w:val="22"/>
+          <w:szCs w:val="22"/>
+        </w:rPr>
+        <w:t>. T</w:t>
       </w:r>
       <w:r>
         <w:rPr>
@@ -429,7 +689,29 @@
           <w:sz w:val="22"/>
           <w:szCs w:val="22"/>
         </w:rPr>
-        <w:t>Our code uses the standard Django file structure, along with an extra file that handles all interaction with the Google Calendar server, cal.py. One file automatically generated when creating a Django app is url.py. This file handles all url requests and appropriates the request to the correct python method to render a page that the user will see. These python methods are located within our views.py file. In this file, we have methods which are called whenever the user clicks a button on our page, which generates a POST request, or when the user accesses any links to our website, which generates a GET request. These methods will parse the request, alter the database accordingly depending on the context given by the request, and redirect the user to a success page, or back to</w:t>
+        <w:t xml:space="preserve">Our code uses the standard Django file structure, along with an extra file that handles all interaction with the Google Calendar server, cal.py. One file automatically generated when creating a Django app is url.py. This file handles all </w:t>
+      </w:r>
+      <w:proofErr w:type="spellStart"/>
+      <w:proofErr w:type="gramStart"/>
+      <w:r>
+        <w:rPr>
+          <w:rFonts w:asciiTheme="minorHAnsi" w:hAnsiTheme="minorHAnsi" w:cs="Arial"/>
+          <w:color w:val="000000"/>
+          <w:sz w:val="22"/>
+          <w:szCs w:val="22"/>
+        </w:rPr>
+        <w:t>url</w:t>
+      </w:r>
+      <w:proofErr w:type="spellEnd"/>
+      <w:proofErr w:type="gramEnd"/>
+      <w:r>
+        <w:rPr>
+          <w:rFonts w:asciiTheme="minorHAnsi" w:hAnsiTheme="minorHAnsi" w:cs="Arial"/>
+          <w:color w:val="000000"/>
+          <w:sz w:val="22"/>
+          <w:szCs w:val="22"/>
+        </w:rPr>
+        <w:t xml:space="preserve"> requests and appropriates the request to the correct python method to render a page that the user will see. These python methods are located within our views.py file. In this file, we have methods which are called whenever the user clicks a button on our page, which generates a POST request, or when the user accesses any links to our website, which generates a GET request. These methods will parse the request, alter the database accordingly depending on the context given by the request, and redirect the user to a success page, or back to</w:t>
       </w:r>
       <w:r>
         <w:rPr>
@@ -484,14 +766,25 @@
           <w:szCs w:val="22"/>
         </w:rPr>
       </w:pPr>
-      <w:r>
-        <w:rPr>
-          <w:rFonts w:asciiTheme="minorHAnsi" w:hAnsiTheme="minorHAnsi" w:cs="Arial"/>
-          <w:color w:val="000000"/>
-          <w:sz w:val="22"/>
-          <w:szCs w:val="22"/>
-        </w:rPr>
-        <w:t>Finally, models.py houses all of our objects used in our web applications. We created objects for all data structures that we needed. For instance, we created an object to house all of the user information not included in the default Django user object, such as which Google calendar they use. For each object, Django allows us to specify one-to-one, many-to-one, many-to-many relationships between the objects. This allowed us to link objects together and conveniently allowed us to get the set of all objects linked to a particular object.</w:t>
+      <w:proofErr w:type="gramStart"/>
+      <w:r>
+        <w:rPr>
+          <w:rFonts w:asciiTheme="minorHAnsi" w:hAnsiTheme="minorHAnsi" w:cs="Arial"/>
+          <w:color w:val="000000"/>
+          <w:sz w:val="22"/>
+          <w:szCs w:val="22"/>
+        </w:rPr>
+        <w:t>models.py</w:t>
+      </w:r>
+      <w:proofErr w:type="gramEnd"/>
+      <w:r>
+        <w:rPr>
+          <w:rFonts w:asciiTheme="minorHAnsi" w:hAnsiTheme="minorHAnsi" w:cs="Arial"/>
+          <w:color w:val="000000"/>
+          <w:sz w:val="22"/>
+          <w:szCs w:val="22"/>
+        </w:rPr>
+        <w:t xml:space="preserve"> houses all of our objects used in our web applications. We created objects for all data structures that we needed. For instance, we created an object to house all of the user information not included in the default Django user object, such as which Google calendar they use. For each object, Django allows us to specify one-to-one, many-to-one, many-to-many relationships between the objects. This allowed us to link objects together and conveniently allowed us to get the set of all objects linked to a particular object.</w:t>
       </w:r>
       <w:r>
         <w:rPr>
@@ -501,36 +794,6 @@
           <w:szCs w:val="22"/>
         </w:rPr>
         <w:t xml:space="preserve"> </w:t>
-      </w:r>
-      <w:bookmarkStart w:id="0" w:name="_GoBack"/>
-      <w:bookmarkEnd w:id="0"/>
-      <w:r>
-        <w:rPr>
-          <w:rFonts w:asciiTheme="minorHAnsi" w:hAnsiTheme="minorHAnsi" w:cs="Arial"/>
-          <w:color w:val="000000"/>
-          <w:sz w:val="22"/>
-          <w:szCs w:val="22"/>
-        </w:rPr>
-        <w:t>Finally we created cal.py and this</w:t>
-      </w:r>
-      <w:r>
-        <w:rPr>
-          <w:rFonts w:asciiTheme="minorHAnsi" w:hAnsiTheme="minorHAnsi" w:cs="Arial"/>
-          <w:color w:val="000000"/>
-          <w:sz w:val="22"/>
-          <w:szCs w:val="22"/>
-        </w:rPr>
-        <w:t xml:space="preserve"> module contains all methods that interact with Google Calendar. The tasks covered by this module include: getting access to the user’s Google Calendar, validating a stored refresh token for Google authentication, querying a user’s Google </w:t>
-      </w:r>
-      <w:r>
-        <w:rPr>
-          <w:rFonts w:asciiTheme="minorHAnsi" w:hAnsiTheme="minorHAnsi" w:cs="Arial"/>
-          <w:color w:val="000000"/>
-          <w:sz w:val="22"/>
-          <w:szCs w:val="22"/>
-        </w:rPr>
-        <w:lastRenderedPageBreak/>
-        <w:t>Calendar for his/her events between two times, and putting a newly created event into a user’s Google Calendar.</w:t>
       </w:r>
     </w:p>
     <w:p>
@@ -539,7 +802,8 @@
         <w:spacing w:before="0" w:beforeAutospacing="0" w:after="0" w:afterAutospacing="0" w:line="480" w:lineRule="auto"/>
         <w:ind w:firstLine="720"/>
         <w:rPr>
-          <w:rFonts w:asciiTheme="minorHAnsi" w:hAnsiTheme="minorHAnsi"/>
+          <w:rFonts w:asciiTheme="minorHAnsi" w:hAnsiTheme="minorHAnsi" w:cs="Arial"/>
+          <w:color w:val="000000"/>
           <w:sz w:val="22"/>
           <w:szCs w:val="22"/>
         </w:rPr>
@@ -551,7 +815,46 @@
           <w:sz w:val="22"/>
           <w:szCs w:val="22"/>
         </w:rPr>
-        <w:t>Another key method contained in this module is “findTimes”. Given a list of participants and their respective list of events, each with a start time and end time, this method will determine who can meet at what time intervals they can meet. The method follows two main steps. For the first step, the method uses a sweeping-line algorithm to get a list of distinct times and who can meet starting at that particular time. The algorithm puts the start times and end times into a priority queue and indicates whether it is a start or end time, as well as whose calendar the event belongs to. Then the algorithm goes through the priority queue and looks at the times in sorted order. It keeps track of who is free to meet at each time, by adding a participant to the list if they have no current events, and removing a user from the list if the sweeping line encounters the start of one of the user’s events. This runs in O(n log n) time.</w:t>
+        <w:t>Fi</w:t>
+      </w:r>
+      <w:bookmarkStart w:id="0" w:name="_GoBack"/>
+      <w:bookmarkEnd w:id="0"/>
+      <w:r>
+        <w:rPr>
+          <w:rFonts w:asciiTheme="minorHAnsi" w:hAnsiTheme="minorHAnsi" w:cs="Arial"/>
+          <w:color w:val="000000"/>
+          <w:sz w:val="22"/>
+          <w:szCs w:val="22"/>
+        </w:rPr>
+        <w:t>nally we created cal.py. T</w:t>
+      </w:r>
+      <w:r>
+        <w:rPr>
+          <w:rFonts w:asciiTheme="minorHAnsi" w:hAnsiTheme="minorHAnsi" w:cs="Arial"/>
+          <w:color w:val="000000"/>
+          <w:sz w:val="22"/>
+          <w:szCs w:val="22"/>
+        </w:rPr>
+        <w:t>his</w:t>
+      </w:r>
+      <w:r>
+        <w:rPr>
+          <w:rFonts w:asciiTheme="minorHAnsi" w:hAnsiTheme="minorHAnsi" w:cs="Arial"/>
+          <w:color w:val="000000"/>
+          <w:sz w:val="22"/>
+          <w:szCs w:val="22"/>
+        </w:rPr>
+        <w:t xml:space="preserve"> module contains all methods that interact with Google Calendar. The tasks covered by this module include: getting access to the user’s Google Calendar, validating a </w:t>
+      </w:r>
+      <w:r>
+        <w:rPr>
+          <w:rFonts w:asciiTheme="minorHAnsi" w:hAnsiTheme="minorHAnsi" w:cs="Arial"/>
+          <w:color w:val="000000"/>
+          <w:sz w:val="22"/>
+          <w:szCs w:val="22"/>
+        </w:rPr>
+        <w:lastRenderedPageBreak/>
+        <w:t>stored refresh token for Google authentication, querying a user’s Google Calendar for his/her events between two times, and putting a newly created event into a user’s Google Calendar.</w:t>
       </w:r>
     </w:p>
     <w:p>
@@ -572,7 +875,88 @@
           <w:sz w:val="22"/>
           <w:szCs w:val="22"/>
         </w:rPr>
-        <w:t>After finding a list of distinct times, the method now finds the ideal times. The algorithm then considers all subsets of consecutive times from the list of distinct times. This will give a time interval and who will be able to stay for the whole interval. But, it is possible that the specific set of people who can make that certain time interval will actually be able to meet for a longer, extended time interval. So for each of these subsets of consecutive times, the algorithm checks if it can potentially extend the time interval to a larger time interval. Then if this larger time interval is longer than the event duration, the algorithm will put this time in to a list of possible time intervals, as well as who can make that particular time. This algorithm checks every possible subset of consecutive times, and for each subset, tries to extend the time interval. A brute force approach would take O(n</w:t>
+        <w:t>Another key method contained in this module is “</w:t>
+      </w:r>
+      <w:proofErr w:type="spellStart"/>
+      <w:r>
+        <w:rPr>
+          <w:rFonts w:asciiTheme="minorHAnsi" w:hAnsiTheme="minorHAnsi" w:cs="Arial"/>
+          <w:color w:val="000000"/>
+          <w:sz w:val="22"/>
+          <w:szCs w:val="22"/>
+        </w:rPr>
+        <w:t>findTimes</w:t>
+      </w:r>
+      <w:proofErr w:type="spellEnd"/>
+      <w:r>
+        <w:rPr>
+          <w:rFonts w:asciiTheme="minorHAnsi" w:hAnsiTheme="minorHAnsi" w:cs="Arial"/>
+          <w:color w:val="000000"/>
+          <w:sz w:val="22"/>
+          <w:szCs w:val="22"/>
+        </w:rPr>
+        <w:t xml:space="preserve">”. Given a list of participants and their respective list of events, each with a start time and end time, this method will determine who can meet at what time intervals they can meet. The method follows two main steps. For the first step, the method uses a sweeping-line algorithm to get a list of distinct times and who can meet starting at that particular time. The algorithm puts the start times and end times into a priority queue and indicates whether it is a start or end time, as well as whose calendar the event belongs to. Then the algorithm goes through the priority queue and looks at the times in sorted order. It keeps track of who is free to meet at each time, by adding a participant to the list if they have no current events, and removing a user from the list if the sweeping line encounters the start of one of the user’s events. This runs in </w:t>
+      </w:r>
+      <w:proofErr w:type="gramStart"/>
+      <w:r>
+        <w:rPr>
+          <w:rFonts w:asciiTheme="minorHAnsi" w:hAnsiTheme="minorHAnsi" w:cs="Arial"/>
+          <w:color w:val="000000"/>
+          <w:sz w:val="22"/>
+          <w:szCs w:val="22"/>
+        </w:rPr>
+        <w:t>O(</w:t>
+      </w:r>
+      <w:proofErr w:type="gramEnd"/>
+      <w:r>
+        <w:rPr>
+          <w:rFonts w:asciiTheme="minorHAnsi" w:hAnsiTheme="minorHAnsi" w:cs="Arial"/>
+          <w:color w:val="000000"/>
+          <w:sz w:val="22"/>
+          <w:szCs w:val="22"/>
+        </w:rPr>
+        <w:t>n log n) time.</w:t>
+      </w:r>
+    </w:p>
+    <w:p>
+      <w:pPr>
+        <w:pStyle w:val="NormalWeb"/>
+        <w:spacing w:before="0" w:beforeAutospacing="0" w:after="0" w:afterAutospacing="0" w:line="480" w:lineRule="auto"/>
+        <w:ind w:firstLine="720"/>
+        <w:rPr>
+          <w:rFonts w:asciiTheme="minorHAnsi" w:hAnsiTheme="minorHAnsi"/>
+          <w:sz w:val="22"/>
+          <w:szCs w:val="22"/>
+        </w:rPr>
+      </w:pPr>
+      <w:r>
+        <w:rPr>
+          <w:rFonts w:asciiTheme="minorHAnsi" w:hAnsiTheme="minorHAnsi" w:cs="Arial"/>
+          <w:color w:val="000000"/>
+          <w:sz w:val="22"/>
+          <w:szCs w:val="22"/>
+        </w:rPr>
+        <w:t xml:space="preserve">After finding a list of distinct times, the method now finds the ideal times. The algorithm then considers all subsets of consecutive times from the list of distinct times. This will give a time interval and who will be able to stay for the whole interval. But, it is possible that the specific set of people who can make that certain time interval will actually be able to meet for a longer, extended time interval. So for each of these subsets of consecutive times, the algorithm checks if it can potentially extend the time interval to a larger time interval. Then if this larger time interval is longer than the event duration, the algorithm will put this time in to a list of possible time intervals, as well as who can make that particular time. This algorithm checks every possible subset of consecutive times, and for each subset, tries to extend the time interval. A brute force approach would take </w:t>
+      </w:r>
+      <w:proofErr w:type="gramStart"/>
+      <w:r>
+        <w:rPr>
+          <w:rFonts w:asciiTheme="minorHAnsi" w:hAnsiTheme="minorHAnsi" w:cs="Arial"/>
+          <w:color w:val="000000"/>
+          <w:sz w:val="22"/>
+          <w:szCs w:val="22"/>
+        </w:rPr>
+        <w:t>O(</w:t>
+      </w:r>
+      <w:proofErr w:type="gramEnd"/>
+      <w:r>
+        <w:rPr>
+          <w:rFonts w:asciiTheme="minorHAnsi" w:hAnsiTheme="minorHAnsi" w:cs="Arial"/>
+          <w:color w:val="000000"/>
+          <w:sz w:val="22"/>
+          <w:szCs w:val="22"/>
+        </w:rPr>
+        <w:t>n</w:t>
       </w:r>
       <w:r>
         <w:rPr>
@@ -610,7 +994,47 @@
           <w:sz w:val="22"/>
           <w:szCs w:val="22"/>
         </w:rPr>
-        <w:t>) running time algorithm. Thus, getTimes runs total in O(n</w:t>
+        <w:t xml:space="preserve">) running time algorithm. Thus, </w:t>
+      </w:r>
+      <w:proofErr w:type="spellStart"/>
+      <w:r>
+        <w:rPr>
+          <w:rFonts w:asciiTheme="minorHAnsi" w:hAnsiTheme="minorHAnsi" w:cs="Arial"/>
+          <w:color w:val="000000"/>
+          <w:sz w:val="22"/>
+          <w:szCs w:val="22"/>
+        </w:rPr>
+        <w:t>getTimes</w:t>
+      </w:r>
+      <w:proofErr w:type="spellEnd"/>
+      <w:r>
+        <w:rPr>
+          <w:rFonts w:asciiTheme="minorHAnsi" w:hAnsiTheme="minorHAnsi" w:cs="Arial"/>
+          <w:color w:val="000000"/>
+          <w:sz w:val="22"/>
+          <w:szCs w:val="22"/>
+        </w:rPr>
+        <w:t xml:space="preserve"> runs total in </w:t>
+      </w:r>
+      <w:proofErr w:type="gramStart"/>
+      <w:r>
+        <w:rPr>
+          <w:rFonts w:asciiTheme="minorHAnsi" w:hAnsiTheme="minorHAnsi" w:cs="Arial"/>
+          <w:color w:val="000000"/>
+          <w:sz w:val="22"/>
+          <w:szCs w:val="22"/>
+        </w:rPr>
+        <w:t>O(</w:t>
+      </w:r>
+      <w:proofErr w:type="gramEnd"/>
+      <w:r>
+        <w:rPr>
+          <w:rFonts w:asciiTheme="minorHAnsi" w:hAnsiTheme="minorHAnsi" w:cs="Arial"/>
+          <w:color w:val="000000"/>
+          <w:sz w:val="22"/>
+          <w:szCs w:val="22"/>
+        </w:rPr>
+        <w:t>n</w:t>
       </w:r>
       <w:r>
         <w:rPr>

</xml_diff>